<commit_message>
Initial version of cell 15
</commit_message>
<xml_diff>
--- a/dev/docs/Test Dataset Section 9 Specification 20221004 FINAL.docx
+++ b/dev/docs/Test Dataset Section 9 Specification 20221004 FINAL.docx
@@ -983,6 +983,8 @@
               <w:spacing w:after="0" w:line="240" w:lineRule="auto"/>
               <w:rPr>
                 <w:rFonts w:ascii="Calibri" w:eastAsia="Times New Roman" w:hAnsi="Calibri" w:cs="Calibri"/>
+                <w:b/>
+                <w:bCs/>
                 <w:sz w:val="20"/>
                 <w:szCs w:val="20"/>
               </w:rPr>
@@ -998,6 +1000,8 @@
               <w:spacing w:after="0" w:line="240" w:lineRule="auto"/>
               <w:rPr>
                 <w:rFonts w:ascii="Calibri" w:eastAsia="Times New Roman" w:hAnsi="Calibri" w:cs="Calibri"/>
+                <w:b/>
+                <w:bCs/>
                 <w:sz w:val="20"/>
                 <w:szCs w:val="20"/>
                 <w:lang w:val="da-DK"/>
@@ -1006,6 +1010,8 @@
             <w:r>
               <w:rPr>
                 <w:rFonts w:ascii="Calibri" w:eastAsia="Times New Roman" w:hAnsi="Calibri" w:cs="Calibri"/>
+                <w:b/>
+                <w:bCs/>
                 <w:sz w:val="20"/>
                 <w:szCs w:val="20"/>
               </w:rPr>
@@ -1014,6 +1020,8 @@
             <w:r>
               <w:rPr>
                 <w:rFonts w:ascii="Calibri" w:eastAsia="Times New Roman" w:hAnsi="Calibri" w:cs="Calibri"/>
+                <w:b/>
+                <w:bCs/>
                 <w:sz w:val="20"/>
                 <w:szCs w:val="20"/>
               </w:rPr>
@@ -1022,6 +1030,8 @@
             <w:r>
               <w:rPr>
                 <w:rFonts w:ascii="Calibri" w:eastAsia="Times New Roman" w:hAnsi="Calibri" w:cs="Calibri"/>
+                <w:b/>
+                <w:bCs/>
                 <w:sz w:val="20"/>
                 <w:szCs w:val="20"/>
               </w:rPr>
@@ -1030,6 +1040,8 @@
             <w:r>
               <w:rPr>
                 <w:rFonts w:ascii="Calibri" w:eastAsia="Times New Roman" w:hAnsi="Calibri" w:cs="Calibri"/>
+                <w:b/>
+                <w:bCs/>
                 <w:sz w:val="20"/>
                 <w:szCs w:val="20"/>
               </w:rPr>
@@ -1046,6 +1058,8 @@
               <w:spacing w:after="0" w:line="240" w:lineRule="auto"/>
               <w:rPr>
                 <w:rFonts w:ascii="Calibri" w:eastAsia="Times New Roman" w:hAnsi="Calibri" w:cs="Calibri"/>
+                <w:b/>
+                <w:bCs/>
                 <w:sz w:val="20"/>
                 <w:szCs w:val="20"/>
                 <w:lang w:val="da-DK"/>
@@ -1054,6 +1068,8 @@
             <w:r>
               <w:rPr>
                 <w:rFonts w:ascii="Calibri" w:eastAsia="Times New Roman" w:hAnsi="Calibri" w:cs="Calibri"/>
+                <w:b/>
+                <w:bCs/>
                 <w:sz w:val="20"/>
                 <w:szCs w:val="20"/>
               </w:rPr>
@@ -1062,6 +1078,8 @@
             <w:r>
               <w:rPr>
                 <w:rFonts w:ascii="Calibri" w:eastAsia="Times New Roman" w:hAnsi="Calibri" w:cs="Calibri"/>
+                <w:b/>
+                <w:bCs/>
                 <w:sz w:val="20"/>
                 <w:szCs w:val="20"/>
               </w:rPr>
@@ -1070,6 +1088,8 @@
             <w:r>
               <w:rPr>
                 <w:rFonts w:ascii="Calibri" w:eastAsia="Times New Roman" w:hAnsi="Calibri" w:cs="Calibri"/>
+                <w:b/>
+                <w:bCs/>
                 <w:sz w:val="20"/>
                 <w:szCs w:val="20"/>
               </w:rPr>
@@ -1078,6 +1098,8 @@
             <w:r>
               <w:rPr>
                 <w:rFonts w:ascii="Calibri" w:eastAsia="Times New Roman" w:hAnsi="Calibri" w:cs="Calibri"/>
+                <w:b/>
+                <w:bCs/>
                 <w:sz w:val="20"/>
                 <w:szCs w:val="20"/>
               </w:rPr>
@@ -1086,6 +1108,8 @@
             <w:r>
               <w:rPr>
                 <w:rFonts w:ascii="Calibri" w:eastAsia="Times New Roman" w:hAnsi="Calibri" w:cs="Calibri"/>
+                <w:b/>
+                <w:bCs/>
                 <w:sz w:val="20"/>
                 <w:szCs w:val="20"/>
               </w:rPr>
@@ -1103,6 +1127,8 @@
               <w:ind w:hanging="247"/>
               <w:rPr>
                 <w:rFonts w:ascii="Calibri" w:eastAsia="Times New Roman" w:hAnsi="Calibri" w:cs="Calibri"/>
+                <w:b/>
+                <w:bCs/>
                 <w:sz w:val="20"/>
                 <w:szCs w:val="20"/>
                 <w:lang w:val="da-DK"/>
@@ -1111,6 +1137,8 @@
             <w:r>
               <w:rPr>
                 <w:rFonts w:ascii="Calibri" w:eastAsia="Times New Roman" w:hAnsi="Calibri" w:cs="Calibri"/>
+                <w:b/>
+                <w:bCs/>
                 <w:sz w:val="20"/>
                 <w:szCs w:val="20"/>
               </w:rPr>
@@ -1119,6 +1147,8 @@
             <w:r>
               <w:rPr>
                 <w:rFonts w:ascii="Calibri" w:eastAsia="Times New Roman" w:hAnsi="Calibri" w:cs="Calibri"/>
+                <w:b/>
+                <w:bCs/>
                 <w:sz w:val="20"/>
                 <w:szCs w:val="20"/>
               </w:rPr>
@@ -1127,6 +1157,8 @@
             <w:r>
               <w:rPr>
                 <w:rFonts w:ascii="Calibri" w:eastAsia="Times New Roman" w:hAnsi="Calibri" w:cs="Calibri"/>
+                <w:b/>
+                <w:bCs/>
                 <w:sz w:val="20"/>
                 <w:szCs w:val="20"/>
               </w:rPr>
@@ -1140,6 +1172,8 @@
               <w:ind w:left="1440"/>
               <w:rPr>
                 <w:rFonts w:ascii="Calibri" w:eastAsia="Times New Roman" w:hAnsi="Calibri" w:cs="Calibri"/>
+                <w:b/>
+                <w:bCs/>
                 <w:sz w:val="20"/>
                 <w:szCs w:val="20"/>
                 <w:lang w:val="da-DK"/>
@@ -1156,6 +1190,8 @@
               <w:spacing w:after="0" w:line="240" w:lineRule="auto"/>
               <w:rPr>
                 <w:rFonts w:ascii="Calibri" w:eastAsia="Times New Roman" w:hAnsi="Calibri" w:cs="Calibri"/>
+                <w:b/>
+                <w:bCs/>
                 <w:color w:val="000000" w:themeColor="text1"/>
                 <w:sz w:val="20"/>
                 <w:szCs w:val="20"/>
@@ -1164,6 +1200,8 @@
             <w:r>
               <w:rPr>
                 <w:rFonts w:ascii="Calibri" w:eastAsia="Times New Roman" w:hAnsi="Calibri" w:cs="Calibri"/>
+                <w:b/>
+                <w:bCs/>
                 <w:color w:val="000000" w:themeColor="text1"/>
                 <w:sz w:val="20"/>
                 <w:szCs w:val="20"/>
@@ -1173,6 +1211,8 @@
             <w:r>
               <w:rPr>
                 <w:rFonts w:ascii="Calibri" w:eastAsia="Times New Roman" w:hAnsi="Calibri" w:cs="Calibri"/>
+                <w:b/>
+                <w:bCs/>
                 <w:color w:val="000000" w:themeColor="text1"/>
                 <w:sz w:val="20"/>
                 <w:szCs w:val="20"/>
@@ -1182,6 +1222,8 @@
             <w:r>
               <w:rPr>
                 <w:rFonts w:ascii="Calibri" w:eastAsia="Times New Roman" w:hAnsi="Calibri" w:cs="Calibri"/>
+                <w:b/>
+                <w:bCs/>
                 <w:color w:val="000000" w:themeColor="text1"/>
                 <w:sz w:val="20"/>
                 <w:szCs w:val="20"/>
@@ -1191,6 +1233,8 @@
             <w:r>
               <w:rPr>
                 <w:rFonts w:ascii="Calibri" w:eastAsia="Times New Roman" w:hAnsi="Calibri" w:cs="Calibri"/>
+                <w:b/>
+                <w:bCs/>
                 <w:color w:val="000000" w:themeColor="text1"/>
                 <w:sz w:val="20"/>
                 <w:szCs w:val="20"/>
@@ -1208,6 +1252,8 @@
               <w:spacing w:after="0" w:line="240" w:lineRule="auto"/>
               <w:rPr>
                 <w:rFonts w:ascii="Calibri" w:eastAsia="Times New Roman" w:hAnsi="Calibri" w:cs="Calibri"/>
+                <w:b/>
+                <w:bCs/>
                 <w:sz w:val="20"/>
                 <w:szCs w:val="20"/>
                 <w:lang w:val="da-DK"/>
@@ -1216,6 +1262,8 @@
             <w:r>
               <w:rPr>
                 <w:rFonts w:ascii="Calibri" w:eastAsia="Times New Roman" w:hAnsi="Calibri" w:cs="Calibri"/>
+                <w:b/>
+                <w:bCs/>
                 <w:sz w:val="20"/>
                 <w:szCs w:val="20"/>
               </w:rPr>
@@ -1224,6 +1272,8 @@
             <w:r>
               <w:rPr>
                 <w:rFonts w:ascii="Calibri" w:eastAsia="Times New Roman" w:hAnsi="Calibri" w:cs="Calibri"/>
+                <w:b/>
+                <w:bCs/>
                 <w:sz w:val="20"/>
                 <w:szCs w:val="20"/>
               </w:rPr>
@@ -1232,6 +1282,8 @@
             <w:r>
               <w:rPr>
                 <w:rFonts w:ascii="Calibri" w:eastAsia="Times New Roman" w:hAnsi="Calibri" w:cs="Calibri"/>
+                <w:b/>
+                <w:bCs/>
                 <w:sz w:val="20"/>
                 <w:szCs w:val="20"/>
               </w:rPr>
@@ -1240,6 +1292,8 @@
             <w:r>
               <w:rPr>
                 <w:rFonts w:ascii="Calibri" w:eastAsia="Times New Roman" w:hAnsi="Calibri" w:cs="Calibri"/>
+                <w:b/>
+                <w:bCs/>
                 <w:sz w:val="20"/>
                 <w:szCs w:val="20"/>
               </w:rPr>
@@ -1256,6 +1310,8 @@
               <w:spacing w:after="0" w:line="240" w:lineRule="auto"/>
               <w:rPr>
                 <w:rFonts w:ascii="Calibri" w:eastAsia="Times New Roman" w:hAnsi="Calibri" w:cs="Calibri"/>
+                <w:b/>
+                <w:bCs/>
                 <w:sz w:val="20"/>
                 <w:szCs w:val="20"/>
               </w:rPr>
@@ -1263,6 +1319,8 @@
             <w:r>
               <w:rPr>
                 <w:rFonts w:ascii="Calibri" w:eastAsia="Times New Roman" w:hAnsi="Calibri" w:cs="Calibri"/>
+                <w:b/>
+                <w:bCs/>
                 <w:sz w:val="20"/>
                 <w:szCs w:val="20"/>
               </w:rPr>
@@ -1271,6 +1329,8 @@
             <w:r>
               <w:rPr>
                 <w:rFonts w:ascii="Calibri" w:eastAsia="Times New Roman" w:hAnsi="Calibri" w:cs="Calibri"/>
+                <w:b/>
+                <w:bCs/>
                 <w:sz w:val="20"/>
                 <w:szCs w:val="20"/>
               </w:rPr>
@@ -1288,6 +1348,8 @@
               <w:ind w:left="2197"/>
               <w:rPr>
                 <w:rFonts w:ascii="Calibri" w:eastAsia="Times New Roman" w:hAnsi="Calibri" w:cs="Calibri"/>
+                <w:b/>
+                <w:bCs/>
                 <w:sz w:val="20"/>
                 <w:szCs w:val="20"/>
               </w:rPr>
@@ -1295,6 +1357,8 @@
             <w:r>
               <w:rPr>
                 <w:rFonts w:ascii="Calibri" w:eastAsia="Times New Roman" w:hAnsi="Calibri" w:cs="Calibri"/>
+                <w:b/>
+                <w:bCs/>
                 <w:sz w:val="20"/>
                 <w:szCs w:val="20"/>
               </w:rPr>
@@ -1303,6 +1367,8 @@
             <w:r>
               <w:rPr>
                 <w:rFonts w:ascii="Calibri" w:eastAsia="Times New Roman" w:hAnsi="Calibri" w:cs="Calibri"/>
+                <w:b/>
+                <w:bCs/>
                 <w:sz w:val="20"/>
                 <w:szCs w:val="20"/>
               </w:rPr>
@@ -1311,6 +1377,8 @@
             <w:r>
               <w:rPr>
                 <w:rFonts w:ascii="Calibri" w:eastAsia="Times New Roman" w:hAnsi="Calibri" w:cs="Calibri"/>
+                <w:b/>
+                <w:bCs/>
                 <w:sz w:val="20"/>
                 <w:szCs w:val="20"/>
               </w:rPr>
@@ -1319,6 +1387,8 @@
             <w:r>
               <w:rPr>
                 <w:rFonts w:ascii="Calibri" w:eastAsia="Times New Roman" w:hAnsi="Calibri" w:cs="Calibri"/>
+                <w:b/>
+                <w:bCs/>
                 <w:sz w:val="20"/>
                 <w:szCs w:val="20"/>
               </w:rPr>
@@ -1327,6 +1397,8 @@
             <w:r>
               <w:rPr>
                 <w:rFonts w:ascii="Calibri" w:eastAsia="Times New Roman" w:hAnsi="Calibri" w:cs="Calibri"/>
+                <w:b/>
+                <w:bCs/>
                 <w:sz w:val="20"/>
                 <w:szCs w:val="20"/>
               </w:rPr>
@@ -1335,6 +1407,8 @@
             <w:r>
               <w:rPr>
                 <w:rFonts w:ascii="Calibri" w:eastAsia="Times New Roman" w:hAnsi="Calibri" w:cs="Calibri"/>
+                <w:b/>
+                <w:bCs/>
                 <w:sz w:val="20"/>
                 <w:szCs w:val="20"/>
               </w:rPr>
@@ -1346,6 +1420,8 @@
               <w:spacing w:after="0" w:line="240" w:lineRule="auto"/>
               <w:rPr>
                 <w:rFonts w:ascii="Calibri" w:eastAsia="Times New Roman" w:hAnsi="Calibri" w:cs="Calibri"/>
+                <w:b/>
+                <w:bCs/>
                 <w:sz w:val="20"/>
                 <w:szCs w:val="20"/>
               </w:rPr>
@@ -1361,6 +1437,8 @@
               <w:spacing w:after="0" w:line="240" w:lineRule="auto"/>
               <w:rPr>
                 <w:rFonts w:ascii="Calibri" w:eastAsia="Times New Roman" w:hAnsi="Calibri" w:cs="Calibri"/>
+                <w:b/>
+                <w:bCs/>
                 <w:sz w:val="20"/>
                 <w:szCs w:val="20"/>
                 <w:lang w:val="da-DK"/>
@@ -1369,6 +1447,8 @@
             <w:r>
               <w:rPr>
                 <w:rFonts w:ascii="Calibri" w:eastAsia="Times New Roman" w:hAnsi="Calibri" w:cs="Calibri"/>
+                <w:b/>
+                <w:bCs/>
                 <w:sz w:val="20"/>
                 <w:szCs w:val="20"/>
               </w:rPr>
@@ -1377,6 +1457,8 @@
             <w:r>
               <w:rPr>
                 <w:rFonts w:ascii="Calibri" w:eastAsia="Times New Roman" w:hAnsi="Calibri" w:cs="Calibri"/>
+                <w:b/>
+                <w:bCs/>
                 <w:sz w:val="20"/>
                 <w:szCs w:val="20"/>
               </w:rPr>
@@ -1385,6 +1467,8 @@
             <w:r>
               <w:rPr>
                 <w:rFonts w:ascii="Calibri" w:eastAsia="Times New Roman" w:hAnsi="Calibri" w:cs="Calibri"/>
+                <w:b/>
+                <w:bCs/>
                 <w:sz w:val="20"/>
                 <w:szCs w:val="20"/>
               </w:rPr>
@@ -1393,6 +1477,8 @@
             <w:r>
               <w:rPr>
                 <w:rFonts w:ascii="Calibri" w:eastAsia="Times New Roman" w:hAnsi="Calibri" w:cs="Calibri"/>
+                <w:b/>
+                <w:bCs/>
                 <w:i/>
                 <w:iCs/>
                 <w:sz w:val="20"/>
@@ -1403,6 +1489,8 @@
             <w:r>
               <w:rPr>
                 <w:rFonts w:ascii="Calibri" w:eastAsia="Times New Roman" w:hAnsi="Calibri" w:cs="Calibri"/>
+                <w:b/>
+                <w:bCs/>
                 <w:i/>
                 <w:iCs/>
                 <w:sz w:val="20"/>
@@ -1413,6 +1501,8 @@
             <w:r>
               <w:rPr>
                 <w:rFonts w:ascii="Calibri" w:eastAsia="Times New Roman" w:hAnsi="Calibri" w:cs="Calibri"/>
+                <w:b/>
+                <w:bCs/>
                 <w:i/>
                 <w:iCs/>
                 <w:sz w:val="20"/>
@@ -1423,6 +1513,8 @@
             <w:r>
               <w:rPr>
                 <w:rFonts w:ascii="Calibri" w:eastAsia="Times New Roman" w:hAnsi="Calibri" w:cs="Calibri"/>
+                <w:b/>
+                <w:bCs/>
                 <w:i/>
                 <w:iCs/>
                 <w:sz w:val="20"/>
@@ -1433,6 +1525,8 @@
             <w:r>
               <w:rPr>
                 <w:rFonts w:ascii="Calibri" w:eastAsia="Times New Roman" w:hAnsi="Calibri" w:cs="Calibri"/>
+                <w:b/>
+                <w:bCs/>
                 <w:i/>
                 <w:iCs/>
                 <w:sz w:val="20"/>
@@ -1443,6 +1537,8 @@
             <w:r>
               <w:rPr>
                 <w:rFonts w:ascii="Calibri" w:eastAsia="Times New Roman" w:hAnsi="Calibri" w:cs="Calibri"/>
+                <w:b/>
+                <w:bCs/>
                 <w:i/>
                 <w:iCs/>
                 <w:sz w:val="20"/>
@@ -1461,6 +1557,8 @@
               <w:spacing w:after="0" w:line="240" w:lineRule="auto"/>
               <w:rPr>
                 <w:rFonts w:ascii="Calibri" w:eastAsia="Times New Roman" w:hAnsi="Calibri" w:cs="Calibri"/>
+                <w:b/>
+                <w:bCs/>
                 <w:sz w:val="20"/>
                 <w:szCs w:val="20"/>
                 <w:lang w:val="da-DK"/>
@@ -1469,6 +1567,8 @@
             <w:r>
               <w:rPr>
                 <w:rFonts w:ascii="Calibri" w:eastAsia="Times New Roman" w:hAnsi="Calibri" w:cs="Calibri"/>
+                <w:b/>
+                <w:bCs/>
                 <w:sz w:val="20"/>
                 <w:szCs w:val="20"/>
               </w:rPr>
@@ -1477,6 +1577,8 @@
             <w:r>
               <w:rPr>
                 <w:rFonts w:ascii="Calibri" w:eastAsia="Times New Roman" w:hAnsi="Calibri" w:cs="Calibri"/>
+                <w:b/>
+                <w:bCs/>
                 <w:sz w:val="20"/>
                 <w:szCs w:val="20"/>
               </w:rPr>
@@ -1494,6 +1596,8 @@
               <w:ind w:left="2197" w:hanging="426"/>
               <w:rPr>
                 <w:rFonts w:ascii="Calibri" w:eastAsia="Times New Roman" w:hAnsi="Calibri" w:cs="Calibri"/>
+                <w:b/>
+                <w:bCs/>
                 <w:sz w:val="20"/>
                 <w:szCs w:val="20"/>
                 <w:lang w:val="da-DK"/>
@@ -1502,6 +1606,8 @@
             <w:r>
               <w:rPr>
                 <w:rFonts w:ascii="Calibri" w:eastAsia="Times New Roman" w:hAnsi="Calibri" w:cs="Calibri"/>
+                <w:b/>
+                <w:bCs/>
                 <w:sz w:val="20"/>
                 <w:szCs w:val="20"/>
               </w:rPr>
@@ -1513,6 +1619,8 @@
               <w:spacing w:after="0" w:line="240" w:lineRule="auto"/>
               <w:rPr>
                 <w:rFonts w:ascii="Calibri" w:eastAsia="Times New Roman" w:hAnsi="Calibri" w:cs="Calibri"/>
+                <w:b/>
+                <w:bCs/>
                 <w:color w:val="ED7D31" w:themeColor="accent2"/>
                 <w:sz w:val="20"/>
                 <w:szCs w:val="20"/>
@@ -1529,6 +1637,8 @@
               <w:spacing w:after="0" w:line="240" w:lineRule="auto"/>
               <w:rPr>
                 <w:rFonts w:ascii="Calibri" w:eastAsia="Times New Roman" w:hAnsi="Calibri" w:cs="Calibri"/>
+                <w:b/>
+                <w:bCs/>
                 <w:i/>
                 <w:iCs/>
                 <w:color w:val="000000" w:themeColor="text1"/>
@@ -1539,24 +1649,19 @@
             <w:r>
               <w:rPr>
                 <w:rFonts w:ascii="Calibri" w:eastAsia="Times New Roman" w:hAnsi="Calibri" w:cs="Calibri"/>
+                <w:b/>
+                <w:bCs/>
                 <w:color w:val="000000" w:themeColor="text1"/>
                 <w:sz w:val="20"/>
                 <w:szCs w:val="20"/>
               </w:rPr>
-              <w:t xml:space="preserve">Sea </w:t>
+              <w:t>Sea Area/Named Water Area</w:t>
             </w:r>
             <w:r>
               <w:rPr>
                 <w:rFonts w:ascii="Calibri" w:eastAsia="Times New Roman" w:hAnsi="Calibri" w:cs="Calibri"/>
-                <w:color w:val="000000" w:themeColor="text1"/>
-                <w:sz w:val="20"/>
-                <w:szCs w:val="20"/>
-              </w:rPr>
-              <w:t>Area/Named Water Area</w:t>
-            </w:r>
-            <w:r>
-              <w:rPr>
-                <w:rFonts w:ascii="Calibri" w:eastAsia="Times New Roman" w:hAnsi="Calibri" w:cs="Calibri"/>
+                <w:b/>
+                <w:bCs/>
                 <w:color w:val="000000" w:themeColor="text1"/>
                 <w:sz w:val="20"/>
                 <w:szCs w:val="20"/>
@@ -1566,6 +1671,8 @@
             <w:r>
               <w:rPr>
                 <w:rFonts w:ascii="Calibri" w:eastAsia="Times New Roman" w:hAnsi="Calibri" w:cs="Calibri"/>
+                <w:b/>
+                <w:bCs/>
                 <w:color w:val="000000" w:themeColor="text1"/>
                 <w:sz w:val="20"/>
                 <w:szCs w:val="20"/>
@@ -1575,6 +1682,8 @@
             <w:r>
               <w:rPr>
                 <w:rFonts w:ascii="Calibri" w:eastAsia="Times New Roman" w:hAnsi="Calibri" w:cs="Calibri"/>
+                <w:b/>
+                <w:bCs/>
                 <w:i/>
                 <w:iCs/>
                 <w:color w:val="000000" w:themeColor="text1"/>
@@ -1586,6 +1695,8 @@
             <w:r>
               <w:rPr>
                 <w:rFonts w:ascii="Calibri" w:eastAsia="Times New Roman" w:hAnsi="Calibri" w:cs="Calibri"/>
+                <w:b/>
+                <w:bCs/>
                 <w:i/>
                 <w:iCs/>
                 <w:color w:val="000000" w:themeColor="text1"/>
@@ -1597,6 +1708,8 @@
             <w:r>
               <w:rPr>
                 <w:rFonts w:ascii="Calibri" w:eastAsia="Times New Roman" w:hAnsi="Calibri" w:cs="Calibri"/>
+                <w:b/>
+                <w:bCs/>
                 <w:i/>
                 <w:iCs/>
                 <w:color w:val="000000" w:themeColor="text1"/>
@@ -1608,6 +1721,8 @@
             <w:r>
               <w:rPr>
                 <w:rFonts w:ascii="Calibri" w:eastAsia="Times New Roman" w:hAnsi="Calibri" w:cs="Calibri"/>
+                <w:b/>
+                <w:bCs/>
                 <w:i/>
                 <w:iCs/>
                 <w:color w:val="000000" w:themeColor="text1"/>
@@ -1619,6 +1734,8 @@
             <w:r>
               <w:rPr>
                 <w:rFonts w:ascii="Calibri" w:eastAsia="Times New Roman" w:hAnsi="Calibri" w:cs="Calibri"/>
+                <w:b/>
+                <w:bCs/>
                 <w:i/>
                 <w:iCs/>
                 <w:color w:val="000000" w:themeColor="text1"/>
@@ -1630,6 +1747,8 @@
             <w:r>
               <w:rPr>
                 <w:rFonts w:ascii="Calibri" w:eastAsia="Times New Roman" w:hAnsi="Calibri" w:cs="Calibri"/>
+                <w:b/>
+                <w:bCs/>
                 <w:i/>
                 <w:iCs/>
                 <w:color w:val="000000" w:themeColor="text1"/>
@@ -1649,6 +1768,8 @@
               <w:spacing w:after="0" w:line="240" w:lineRule="auto"/>
               <w:rPr>
                 <w:rFonts w:ascii="Calibri" w:eastAsia="Times New Roman" w:hAnsi="Calibri" w:cs="Calibri"/>
+                <w:b/>
+                <w:bCs/>
                 <w:sz w:val="20"/>
                 <w:szCs w:val="20"/>
                 <w:lang w:val="da-DK"/>
@@ -1657,6 +1778,8 @@
             <w:r>
               <w:rPr>
                 <w:rFonts w:ascii="Calibri" w:eastAsia="Times New Roman" w:hAnsi="Calibri" w:cs="Calibri"/>
+                <w:b/>
+                <w:bCs/>
                 <w:sz w:val="20"/>
                 <w:szCs w:val="20"/>
               </w:rPr>
@@ -1665,6 +1788,8 @@
             <w:r>
               <w:rPr>
                 <w:rFonts w:ascii="Calibri" w:eastAsia="Times New Roman" w:hAnsi="Calibri" w:cs="Calibri"/>
+                <w:b/>
+                <w:bCs/>
                 <w:sz w:val="20"/>
                 <w:szCs w:val="20"/>
               </w:rPr>
@@ -1681,6 +1806,8 @@
               <w:spacing w:after="0" w:line="240" w:lineRule="auto"/>
               <w:rPr>
                 <w:rFonts w:ascii="Calibri" w:eastAsia="Times New Roman" w:hAnsi="Calibri" w:cs="Calibri"/>
+                <w:b/>
+                <w:bCs/>
                 <w:sz w:val="20"/>
                 <w:szCs w:val="20"/>
               </w:rPr>
@@ -1688,18 +1815,12 @@
             <w:r>
               <w:rPr>
                 <w:rFonts w:ascii="Calibri" w:eastAsia="Times New Roman" w:hAnsi="Calibri" w:cs="Calibri"/>
-                <w:sz w:val="20"/>
-                <w:szCs w:val="20"/>
-              </w:rPr>
-              <w:t>information</w:t>
-            </w:r>
-            <w:r>
-              <w:rPr>
-                <w:rFonts w:ascii="Calibri" w:eastAsia="Times New Roman" w:hAnsi="Calibri" w:cs="Calibri"/>
-                <w:sz w:val="20"/>
-                <w:szCs w:val="20"/>
-              </w:rPr>
-              <w:t>:</w:t>
+                <w:b/>
+                <w:bCs/>
+                <w:sz w:val="20"/>
+                <w:szCs w:val="20"/>
+              </w:rPr>
+              <w:t>information:</w:t>
             </w:r>
           </w:p>
           <w:p>
@@ -1713,6 +1834,8 @@
               <w:ind w:left="2197"/>
               <w:rPr>
                 <w:rFonts w:ascii="Calibri" w:eastAsia="Times New Roman" w:hAnsi="Calibri" w:cs="Calibri"/>
+                <w:b/>
+                <w:bCs/>
                 <w:sz w:val="20"/>
                 <w:szCs w:val="20"/>
               </w:rPr>
@@ -1720,6 +1843,8 @@
             <w:r>
               <w:rPr>
                 <w:rFonts w:ascii="Calibri" w:eastAsia="Times New Roman" w:hAnsi="Calibri" w:cs="Calibri"/>
+                <w:b/>
+                <w:bCs/>
                 <w:sz w:val="20"/>
                 <w:szCs w:val="20"/>
               </w:rPr>
@@ -1728,6 +1853,8 @@
             <w:r>
               <w:rPr>
                 <w:rFonts w:ascii="Calibri" w:eastAsia="Times New Roman" w:hAnsi="Calibri" w:cs="Calibri"/>
+                <w:b/>
+                <w:bCs/>
                 <w:sz w:val="20"/>
                 <w:szCs w:val="20"/>
               </w:rPr>
@@ -1736,6 +1863,8 @@
             <w:r>
               <w:rPr>
                 <w:rFonts w:ascii="Calibri" w:eastAsia="Times New Roman" w:hAnsi="Calibri" w:cs="Calibri"/>
+                <w:b/>
+                <w:bCs/>
                 <w:sz w:val="20"/>
                 <w:szCs w:val="20"/>
               </w:rPr>
@@ -1744,6 +1873,8 @@
             <w:r>
               <w:rPr>
                 <w:rFonts w:ascii="Calibri" w:eastAsia="Times New Roman" w:hAnsi="Calibri" w:cs="Calibri"/>
+                <w:b/>
+                <w:bCs/>
                 <w:sz w:val="20"/>
                 <w:szCs w:val="20"/>
               </w:rPr>
@@ -1752,6 +1883,8 @@
             <w:r>
               <w:rPr>
                 <w:rFonts w:ascii="Calibri" w:eastAsia="Times New Roman" w:hAnsi="Calibri" w:cs="Calibri"/>
+                <w:b/>
+                <w:bCs/>
                 <w:sz w:val="20"/>
                 <w:szCs w:val="20"/>
               </w:rPr>
@@ -1760,6 +1893,8 @@
             <w:r>
               <w:rPr>
                 <w:rFonts w:ascii="Calibri" w:eastAsia="Times New Roman" w:hAnsi="Calibri" w:cs="Calibri"/>
+                <w:b/>
+                <w:bCs/>
                 <w:sz w:val="20"/>
                 <w:szCs w:val="20"/>
               </w:rPr>
@@ -1768,6 +1903,8 @@
             <w:r>
               <w:rPr>
                 <w:rFonts w:ascii="Calibri" w:eastAsia="Times New Roman" w:hAnsi="Calibri" w:cs="Calibri"/>
+                <w:b/>
+                <w:bCs/>
                 <w:sz w:val="20"/>
                 <w:szCs w:val="20"/>
               </w:rPr>
@@ -1776,6 +1913,8 @@
             <w:r>
               <w:rPr>
                 <w:rFonts w:ascii="Calibri" w:eastAsia="Times New Roman" w:hAnsi="Calibri" w:cs="Calibri"/>
+                <w:b/>
+                <w:bCs/>
                 <w:sz w:val="20"/>
                 <w:szCs w:val="20"/>
               </w:rPr>
@@ -1787,6 +1926,8 @@
               <w:spacing w:after="0" w:line="240" w:lineRule="auto"/>
               <w:rPr>
                 <w:rFonts w:ascii="Calibri" w:eastAsia="Times New Roman" w:hAnsi="Calibri" w:cs="Calibri"/>
+                <w:b/>
+                <w:bCs/>
                 <w:sz w:val="20"/>
                 <w:szCs w:val="20"/>
               </w:rPr>
@@ -2024,45 +2165,6 @@
     </w:pPr>
   </w:p>
 </w:hdr>
-</file>
-
-<file path=word/intelligence2.xml><?xml version="1.0" encoding="utf-8"?>
-<int2:intelligence xmlns:int2="http://schemas.microsoft.com/office/intelligence/2020/intelligence" xmlns:oel="http://schemas.microsoft.com/office/2019/extlst">
-  <int2:observations>
-    <int2:textHash int2:hashCode="GwGAYUopYHVMqt" int2:id="BNPpPUNb">
-      <int2:state int2:value="Rejected" int2:type="LegacyProofing"/>
-    </int2:textHash>
-    <int2:textHash int2:hashCode="dwG9+ayiAG3arV" int2:id="F3vX2QDX">
-      <int2:state int2:value="Rejected" int2:type="LegacyProofing"/>
-    </int2:textHash>
-    <int2:textHash int2:hashCode="bKM60E28TiFWYP" int2:id="GsoK9yf0">
-      <int2:state int2:value="Rejected" int2:type="LegacyProofing"/>
-    </int2:textHash>
-    <int2:textHash int2:hashCode="bTVR1w19iwZWLM" int2:id="SAoJMW37">
-      <int2:state int2:value="Rejected" int2:type="LegacyProofing"/>
-    </int2:textHash>
-    <int2:textHash int2:hashCode="44Kx3tN9JmlM12" int2:id="Z25zu5P1">
-      <int2:state int2:value="Rejected" int2:type="LegacyProofing"/>
-    </int2:textHash>
-    <int2:textHash int2:hashCode="+CqOjdMR01OUgG" int2:id="c7QXVvVk">
-      <int2:state int2:value="Rejected" int2:type="LegacyProofing"/>
-    </int2:textHash>
-    <int2:textHash int2:hashCode="T/GPABdvDys65U" int2:id="ctMBtYer">
-      <int2:state int2:value="Rejected" int2:type="LegacyProofing"/>
-    </int2:textHash>
-    <int2:textHash int2:hashCode="QkRWF9eydJsWd4" int2:id="fPkuA46j">
-      <int2:state int2:value="Rejected" int2:type="LegacyProofing"/>
-    </int2:textHash>
-    <int2:textHash int2:hashCode="pmrQ17rekmr7JC" int2:id="ft71H9eo">
-      <int2:state int2:value="Rejected" int2:type="LegacyProofing"/>
-    </int2:textHash>
-    <int2:textHash int2:hashCode="8ytnx+JjQq9C76" int2:id="k1t0BDqG">
-      <int2:state int2:value="Rejected" int2:type="LegacyProofing"/>
-    </int2:textHash>
-  </int2:observations>
-  <int2:intelligenceSettings/>
-  <int2:onDemandWorkflows/>
-</int2:intelligence>
 </file>
 
 <file path=word/numbering.xml><?xml version="1.0" encoding="utf-8"?>
@@ -8180,10 +8282,6 @@
 </file>
 
 <file path=customXml/item1.xml><?xml version="1.0" encoding="utf-8"?>
-<b:Sources xmlns:b="http://schemas.openxmlformats.org/officeDocument/2006/bibliography" xmlns="http://schemas.openxmlformats.org/officeDocument/2006/bibliography" SelectedStyle="\APASixthEditionOfficeOnline.xsl" StyleName="APA" Version="6"/>
-</file>
-
-<file path=customXml/item2.xml><?xml version="1.0" encoding="utf-8"?>
 <p:properties xmlns:p="http://schemas.microsoft.com/office/2006/metadata/properties" xmlns:xsi="http://www.w3.org/2001/XMLSchema-instance" xmlns:pc="http://schemas.microsoft.com/office/infopath/2007/PartnerControls">
   <documentManagement>
     <lcf76f155ced4ddcb4097134ff3c332f xmlns="a5de893b-c722-4ec2-8e11-ead4310e3e99">
@@ -8194,7 +8292,20 @@
 </p:properties>
 </file>
 
+<file path=customXml/item2.xml><?xml version="1.0" encoding="utf-8"?>
+<b:Sources xmlns:b="http://schemas.openxmlformats.org/officeDocument/2006/bibliography" xmlns="http://schemas.openxmlformats.org/officeDocument/2006/bibliography" SelectedStyle="\APASixthEditionOfficeOnline.xsl" StyleName="APA" Version="6"/>
+</file>
+
 <file path=customXml/item3.xml><?xml version="1.0" encoding="utf-8"?>
+<?mso-contentType ?>
+<FormTemplates xmlns="http://schemas.microsoft.com/sharepoint/v3/contenttype/forms">
+  <Display>DocumentLibraryForm</Display>
+  <Edit>DocumentLibraryForm</Edit>
+  <New>DocumentLibraryForm</New>
+</FormTemplates>
+</file>
+
+<file path=customXml/item4.xml><?xml version="1.0" encoding="utf-8"?>
 <ct:contentTypeSchema xmlns:ct="http://schemas.microsoft.com/office/2006/metadata/contentType" xmlns:ma="http://schemas.microsoft.com/office/2006/metadata/properties/metaAttributes" ct:_="" ma:_="" ma:contentTypeName="Document" ma:contentTypeID="0x0101005453E4A9CE5A3A42965B93716DE6227D" ma:contentTypeVersion="15" ma:contentTypeDescription="Create a new document." ma:contentTypeScope="" ma:versionID="d06a5bb4597991f69e0c0e7e264ace46">
   <xsd:schema xmlns:xsd="http://www.w3.org/2001/XMLSchema" xmlns:xs="http://www.w3.org/2001/XMLSchema" xmlns:p="http://schemas.microsoft.com/office/2006/metadata/properties" xmlns:ns2="a5de893b-c722-4ec2-8e11-ead4310e3e99" xmlns:ns3="3afcca85-626d-40cf-8493-15e01d150ad7" targetNamespace="http://schemas.microsoft.com/office/2006/metadata/properties" ma:root="true" ma:fieldsID="9b990f59f193ac1f49024f0dd5f1b0ec" ns2:_="" ns3:_="">
     <xsd:import namespace="a5de893b-c722-4ec2-8e11-ead4310e3e99"/>
@@ -8431,24 +8542,7 @@
 </ct:contentTypeSchema>
 </file>
 
-<file path=customXml/item4.xml><?xml version="1.0" encoding="utf-8"?>
-<?mso-contentType ?>
-<FormTemplates xmlns="http://schemas.microsoft.com/sharepoint/v3/contenttype/forms">
-  <Display>DocumentLibraryForm</Display>
-  <Edit>DocumentLibraryForm</Edit>
-  <New>DocumentLibraryForm</New>
-</FormTemplates>
-</file>
-
 <file path=customXml/itemProps1.xml><?xml version="1.0" encoding="utf-8"?>
-<ds:datastoreItem xmlns:ds="http://schemas.openxmlformats.org/officeDocument/2006/customXml" ds:itemID="{73CF753F-5B6E-4934-9285-C61A57B8793A}">
-  <ds:schemaRefs>
-    <ds:schemaRef ds:uri="http://schemas.openxmlformats.org/officeDocument/2006/bibliography"/>
-  </ds:schemaRefs>
-</ds:datastoreItem>
-</file>
-
-<file path=customXml/itemProps2.xml><?xml version="1.0" encoding="utf-8"?>
 <ds:datastoreItem xmlns:ds="http://schemas.openxmlformats.org/officeDocument/2006/customXml" ds:itemID="{06B2530F-FF4D-4593-AB40-9693D788F9DC}">
   <ds:schemaRefs>
     <ds:schemaRef ds:uri="http://schemas.microsoft.com/office/2006/metadata/properties"/>
@@ -8459,7 +8553,23 @@
 </ds:datastoreItem>
 </file>
 
+<file path=customXml/itemProps2.xml><?xml version="1.0" encoding="utf-8"?>
+<ds:datastoreItem xmlns:ds="http://schemas.openxmlformats.org/officeDocument/2006/customXml" ds:itemID="{73CF753F-5B6E-4934-9285-C61A57B8793A}">
+  <ds:schemaRefs>
+    <ds:schemaRef ds:uri="http://schemas.openxmlformats.org/officeDocument/2006/bibliography"/>
+  </ds:schemaRefs>
+</ds:datastoreItem>
+</file>
+
 <file path=customXml/itemProps3.xml><?xml version="1.0" encoding="utf-8"?>
+<ds:datastoreItem xmlns:ds="http://schemas.openxmlformats.org/officeDocument/2006/customXml" ds:itemID="{7D618B48-00E5-41C0-B848-94495A59F1ED}">
+  <ds:schemaRefs>
+    <ds:schemaRef ds:uri="http://schemas.microsoft.com/sharepoint/v3/contenttype/forms"/>
+  </ds:schemaRefs>
+</ds:datastoreItem>
+</file>
+
+<file path=customXml/itemProps4.xml><?xml version="1.0" encoding="utf-8"?>
 <ds:datastoreItem xmlns:ds="http://schemas.openxmlformats.org/officeDocument/2006/customXml" ds:itemID="{90622466-61ED-4E3E-879E-E943069C9868}">
   <ds:schemaRefs>
     <ds:schemaRef ds:uri="http://schemas.microsoft.com/office/2006/metadata/contentType"/>
@@ -8476,12 +8586,4 @@
     <ds:schemaRef ds:uri="http://schemas.microsoft.com/internal/obd"/>
   </ds:schemaRefs>
 </ds:datastoreItem>
-</file>
-
-<file path=customXml/itemProps4.xml><?xml version="1.0" encoding="utf-8"?>
-<ds:datastoreItem xmlns:ds="http://schemas.openxmlformats.org/officeDocument/2006/customXml" ds:itemID="{7D618B48-00E5-41C0-B848-94495A59F1ED}">
-  <ds:schemaRefs>
-    <ds:schemaRef ds:uri="http://schemas.microsoft.com/sharepoint/v3/contenttype/forms"/>
-  </ds:schemaRefs>
-</ds:datastoreItem>
 </file>
</xml_diff>